<commit_message>
Updated PRISMA bias assessments
Updated the 2 PRISMA checklists to add the additional analyses aiming at quantifying the risk of bias both in animal and human studies
</commit_message>
<xml_diff>
--- a/tables/PRISMA_2020_abstract_checklist.docx
+++ b/tables/PRISMA_2020_abstract_checklist.docx
@@ -14,10 +14,10 @@
         <w:tblLook w:val="0000" w:firstRow="0" w:lastRow="0" w:firstColumn="0" w:lastColumn="0" w:noHBand="0" w:noVBand="0"/>
       </w:tblPr>
       <w:tblGrid>
-        <w:gridCol w:w="2517"/>
+        <w:gridCol w:w="2518"/>
         <w:gridCol w:w="709"/>
-        <w:gridCol w:w="10767"/>
-        <w:gridCol w:w="1207"/>
+        <w:gridCol w:w="10773"/>
+        <w:gridCol w:w="1200"/>
       </w:tblGrid>
       <w:tr>
         <w:trPr>
@@ -1123,7 +1123,7 @@
                 <w:sz w:val="22"/>
                 <w:szCs w:val="22"/>
               </w:rPr>
-              <w:t>Not applicable</w:t>
+              <w:t>Yes</w:t>
             </w:r>
           </w:p>
         </w:tc>
@@ -2617,7 +2617,7 @@
         <w:szCs w:val="20"/>
       </w:rPr>
       <w:drawing>
-        <wp:anchor distT="0" distB="0" distL="114300" distR="114300" simplePos="0" relativeHeight="251657728" behindDoc="0" locked="0" layoutInCell="1" allowOverlap="1" wp14:anchorId="4F91DF83">
+        <wp:anchor distT="0" distB="0" distL="114300" distR="114300" simplePos="0" relativeHeight="251657728" behindDoc="0" locked="0" layoutInCell="1" allowOverlap="1" wp14:anchorId="5EAFB356" wp14:editId="157FC7D5">
           <wp:simplePos x="0" y="0"/>
           <wp:positionH relativeFrom="column">
             <wp:posOffset>-32385</wp:posOffset>

</xml_diff>